<commit_message>
Created document with memory breakdowns, updated the detailed story concept document to account for our changes
</commit_message>
<xml_diff>
--- a/Design/Detailed Story Concept.docx
+++ b/Design/Detailed Story Concept.docx
@@ -33,14 +33,7 @@
           <w:bCs/>
           <w:lang w:val="en-US"/>
         </w:rPr>
-        <w:t>Focus on diegetic / environme</w:t>
-      </w:r>
-      <w:r>
-        <w:rPr>
-          <w:bCs/>
-          <w:lang w:val="en-US"/>
-        </w:rPr>
-        <w:t>ntal storytelling</w:t>
+        <w:t>Focus on diegetic / environmental storytelling</w:t>
       </w:r>
     </w:p>
     <w:p>
@@ -66,13 +59,7 @@
         <w:rPr>
           <w:lang w:val="en-US"/>
         </w:rPr>
-        <w:t>G</w:t>
-      </w:r>
-      <w:r>
-        <w:rPr>
-          <w:lang w:val="en-US"/>
-        </w:rPr>
-        <w:t>ameplay reflects backstory</w:t>
+        <w:t>Gameplay reflects backstory</w:t>
       </w:r>
     </w:p>
     <w:p>
@@ -82,8 +69,6 @@
           <w:lang w:val="en-US"/>
         </w:rPr>
       </w:pPr>
-      <w:bookmarkStart w:id="0" w:name="_GoBack"/>
-      <w:bookmarkEnd w:id="0"/>
     </w:p>
     <w:p>
       <w:pPr>
@@ -137,36 +122,20 @@
           <w:lang w:val="en-US"/>
         </w:rPr>
         <w:tab/>
-      </w:r>
-      <w:r>
-        <w:rPr>
-          <w:lang w:val="en-US"/>
-        </w:rPr>
-        <w:t>No real physi</w:t>
-      </w:r>
-      <w:r>
-        <w:rPr>
-          <w:lang w:val="en-US"/>
-        </w:rPr>
-        <w:t>cs</w:t>
-      </w:r>
-    </w:p>
-    <w:p>
-      <w:pPr>
-        <w:rPr>
-          <w:lang w:val="en-US"/>
-        </w:rPr>
-      </w:pPr>
-      <w:r>
-        <w:rPr>
-          <w:lang w:val="en-US"/>
-        </w:rPr>
-        <w:tab/>
-      </w:r>
-      <w:r>
-        <w:rPr>
-          <w:lang w:val="en-US"/>
-        </w:rPr>
+        <w:t>No real physics</w:t>
+      </w:r>
+    </w:p>
+    <w:p>
+      <w:pPr>
+        <w:rPr>
+          <w:lang w:val="en-US"/>
+        </w:rPr>
+      </w:pPr>
+      <w:r>
+        <w:rPr>
+          <w:lang w:val="en-US"/>
+        </w:rPr>
+        <w:tab/>
         <w:t>Impossible architecture</w:t>
       </w:r>
     </w:p>
@@ -244,13 +213,7 @@
         <w:rPr>
           <w:lang w:val="en-US"/>
         </w:rPr>
-        <w:t xml:space="preserve">door, unreachable until the very end, see immediately when entering the HUB, once you got all body parts you can go through it, </w:t>
-      </w:r>
-      <w:r>
-        <w:rPr>
-          <w:lang w:val="en-US"/>
-        </w:rPr>
-        <w:t>fade to white</w:t>
+        <w:t>door, unreachable until the very end, see immediately when entering the HUB, once you got all body parts you can go through it, fade to white</w:t>
       </w:r>
     </w:p>
     <w:p>
@@ -309,11 +272,6 @@
           <w:lang w:val="en-US"/>
         </w:rPr>
         <w:tab/>
-      </w:r>
-      <w:r>
-        <w:rPr>
-          <w:lang w:val="en-US"/>
-        </w:rPr>
         <w:t>Cowardice</w:t>
       </w:r>
     </w:p>
@@ -405,20 +363,6 @@
         </w:rPr>
         <w:tab/>
         <w:t>MC didn’t call the firefighters but ran away</w:t>
-      </w:r>
-    </w:p>
-    <w:p>
-      <w:pPr>
-        <w:ind w:left="1440"/>
-        <w:rPr>
-          <w:lang w:val="en-US"/>
-        </w:rPr>
-      </w:pPr>
-      <w:r>
-        <w:rPr>
-          <w:lang w:val="en-US"/>
-        </w:rPr>
-        <w:t>MC never read the newspapers after that day fearing that the fire might have harmed human beings</w:t>
       </w:r>
       <w:r>
         <w:rPr>
@@ -480,11 +424,6 @@
           <w:lang w:val="en-US"/>
         </w:rPr>
         <w:tab/>
-      </w:r>
-      <w:r>
-        <w:rPr>
-          <w:lang w:val="en-US"/>
-        </w:rPr>
         <w:t>M</w:t>
       </w:r>
       <w:r>
@@ -600,699 +539,150 @@
         <w:rPr>
           <w:lang w:val="en-US"/>
         </w:rPr>
-        <w:t>MC invited their friends over for their birthday party</w:t>
-      </w:r>
-    </w:p>
-    <w:p>
-      <w:pPr>
-        <w:rPr>
-          <w:lang w:val="en-US"/>
-        </w:rPr>
-      </w:pPr>
-      <w:r>
-        <w:rPr>
-          <w:lang w:val="en-US"/>
-        </w:rPr>
-        <w:tab/>
-      </w:r>
-      <w:r>
-        <w:rPr>
-          <w:lang w:val="en-US"/>
-        </w:rPr>
-        <w:tab/>
-        <w:t>Together they brought a huge present</w:t>
-      </w:r>
-    </w:p>
-    <w:p>
-      <w:pPr>
-        <w:rPr>
-          <w:lang w:val="en-US"/>
-        </w:rPr>
-      </w:pPr>
-      <w:r>
-        <w:rPr>
-          <w:lang w:val="en-US"/>
-        </w:rPr>
-        <w:tab/>
-      </w:r>
-      <w:r>
-        <w:rPr>
-          <w:lang w:val="en-US"/>
-        </w:rPr>
-        <w:tab/>
-        <w:t>MC unwraps it in excitement</w:t>
-      </w:r>
-    </w:p>
-    <w:p>
-      <w:pPr>
-        <w:rPr>
-          <w:lang w:val="en-US"/>
-        </w:rPr>
-      </w:pPr>
-      <w:r>
-        <w:rPr>
-          <w:lang w:val="en-US"/>
-        </w:rPr>
-        <w:tab/>
-      </w:r>
-      <w:r>
-        <w:rPr>
-          <w:lang w:val="en-US"/>
-        </w:rPr>
-        <w:tab/>
-      </w:r>
-      <w:r>
-        <w:rPr>
-          <w:lang w:val="en-US"/>
-        </w:rPr>
-        <w:t>Gift is a huge statue of themselves</w:t>
-      </w:r>
-    </w:p>
-    <w:p>
-      <w:pPr>
-        <w:rPr>
-          <w:lang w:val="en-US"/>
-        </w:rPr>
-      </w:pPr>
-      <w:r>
-        <w:rPr>
-          <w:lang w:val="en-US"/>
-        </w:rPr>
-        <w:tab/>
-      </w:r>
-      <w:r>
-        <w:rPr>
-          <w:lang w:val="en-US"/>
-        </w:rPr>
-        <w:tab/>
-        <w:t>MC is shocked, can’t face it, pushes it away from him</w:t>
-      </w:r>
-    </w:p>
-    <w:p>
-      <w:pPr>
-        <w:rPr>
-          <w:lang w:val="en-US"/>
-        </w:rPr>
-      </w:pPr>
-      <w:r>
-        <w:rPr>
-          <w:lang w:val="en-US"/>
-        </w:rPr>
-        <w:tab/>
-      </w:r>
-      <w:r>
-        <w:rPr>
-          <w:lang w:val="en-US"/>
-        </w:rPr>
-        <w:tab/>
-        <w:t>Statue is shattered</w:t>
-      </w:r>
-    </w:p>
-    <w:p>
-      <w:pPr>
-        <w:rPr>
-          <w:lang w:val="en-US"/>
-        </w:rPr>
-      </w:pPr>
-      <w:r>
-        <w:rPr>
-          <w:lang w:val="en-US"/>
-        </w:rPr>
-        <w:tab/>
-      </w:r>
-      <w:r>
-        <w:rPr>
-          <w:lang w:val="en-US"/>
-        </w:rPr>
-        <w:tab/>
-        <w:t>Guest leave the house, party is over</w:t>
-      </w:r>
-    </w:p>
-    <w:p>
-      <w:pPr>
-        <w:rPr>
-          <w:lang w:val="en-US"/>
-        </w:rPr>
-      </w:pPr>
-      <w:r>
-        <w:rPr>
-          <w:lang w:val="en-US"/>
-        </w:rPr>
-        <w:tab/>
-      </w:r>
-      <w:r>
-        <w:rPr>
-          <w:lang w:val="en-US"/>
-        </w:rPr>
-        <w:tab/>
-      </w:r>
-      <w:r>
-        <w:rPr>
-          <w:lang w:val="en-US"/>
-        </w:rPr>
-        <w:tab/>
-      </w:r>
-      <w:r>
-        <w:rPr>
-          <w:lang w:val="en-US"/>
-        </w:rPr>
-        <w:tab/>
-      </w:r>
-      <w:r>
-        <w:rPr>
-          <w:lang w:val="en-US"/>
-        </w:rPr>
-        <w:tab/>
-      </w:r>
-    </w:p>
-    <w:p>
-      <w:pPr>
-        <w:spacing w:line="240" w:lineRule="auto"/>
-        <w:rPr>
-          <w:rFonts w:eastAsia="Times New Roman"/>
-          <w:b/>
-          <w:bCs/>
-          <w:color w:val="000000"/>
-          <w:u w:val="single"/>
-          <w:lang w:val="en-US"/>
-        </w:rPr>
-      </w:pPr>
-    </w:p>
-    <w:p>
-      <w:pPr>
-        <w:rPr>
-          <w:sz w:val="28"/>
-          <w:szCs w:val="28"/>
-          <w:u w:val="single"/>
-          <w:lang w:val="en-US"/>
-        </w:rPr>
-      </w:pPr>
-      <w:r>
-        <w:rPr>
-          <w:rFonts w:ascii="Arial Unicode MS" w:eastAsia="Arial Unicode MS" w:hAnsi="Arial Unicode MS" w:cs="Arial Unicode MS"/>
-          <w:sz w:val="26"/>
-          <w:szCs w:val="26"/>
-          <w:u w:val="single"/>
-          <w:lang w:val="en-US"/>
-        </w:rPr>
-        <w:t>Memories</w:t>
-      </w:r>
-    </w:p>
-    <w:p>
-      <w:pPr>
-        <w:spacing w:line="240" w:lineRule="auto"/>
-        <w:rPr>
-          <w:rFonts w:ascii="Times New Roman" w:eastAsia="Times New Roman" w:hAnsi="Times New Roman" w:cs="Times New Roman"/>
-          <w:sz w:val="24"/>
-          <w:szCs w:val="24"/>
-          <w:lang w:val="en-US"/>
-        </w:rPr>
-      </w:pPr>
-      <w:r>
-        <w:rPr>
-          <w:rFonts w:eastAsia="Times New Roman"/>
-          <w:b/>
-          <w:bCs/>
-          <w:color w:val="000000"/>
-          <w:lang w:val="en-US"/>
-        </w:rPr>
-        <w:t>Legs</w:t>
-      </w:r>
-    </w:p>
-    <w:p>
-      <w:pPr>
-        <w:spacing w:line="240" w:lineRule="auto"/>
-        <w:ind w:firstLine="720"/>
-        <w:rPr>
-          <w:rFonts w:ascii="Times New Roman" w:eastAsia="Times New Roman" w:hAnsi="Times New Roman" w:cs="Times New Roman"/>
-          <w:sz w:val="24"/>
-          <w:szCs w:val="24"/>
-          <w:lang w:val="en-US"/>
-        </w:rPr>
-      </w:pPr>
-      <w:r>
-        <w:rPr>
-          <w:rFonts w:eastAsia="Times New Roman"/>
-          <w:color w:val="000000"/>
-          <w:lang w:val="en-US"/>
-        </w:rPr>
-        <w:t>Forest</w:t>
-      </w:r>
-    </w:p>
-    <w:p>
-      <w:pPr>
-        <w:spacing w:line="240" w:lineRule="auto"/>
-        <w:ind w:firstLine="720"/>
-        <w:rPr>
-          <w:rFonts w:ascii="Times New Roman" w:eastAsia="Times New Roman" w:hAnsi="Times New Roman" w:cs="Times New Roman"/>
-          <w:sz w:val="24"/>
-          <w:szCs w:val="24"/>
-          <w:lang w:val="en-US"/>
-        </w:rPr>
-      </w:pPr>
-      <w:r>
-        <w:rPr>
-          <w:rFonts w:eastAsia="Times New Roman"/>
-          <w:color w:val="000000"/>
-          <w:lang w:val="en-US"/>
-        </w:rPr>
-        <w:t>Hut</w:t>
-      </w:r>
-    </w:p>
-    <w:p>
-      <w:pPr>
-        <w:spacing w:line="240" w:lineRule="auto"/>
-        <w:ind w:firstLine="720"/>
-        <w:rPr>
-          <w:rFonts w:ascii="Times New Roman" w:eastAsia="Times New Roman" w:hAnsi="Times New Roman" w:cs="Times New Roman"/>
-          <w:sz w:val="24"/>
-          <w:szCs w:val="24"/>
-          <w:lang w:val="en-US"/>
-        </w:rPr>
-      </w:pPr>
-      <w:r>
-        <w:rPr>
-          <w:rFonts w:eastAsia="Times New Roman"/>
-          <w:color w:val="000000"/>
-          <w:lang w:val="en-US"/>
-        </w:rPr>
-        <w:lastRenderedPageBreak/>
-        <w:t>Cigarette</w:t>
-      </w:r>
-    </w:p>
-    <w:p>
-      <w:pPr>
-        <w:spacing w:line="240" w:lineRule="auto"/>
-        <w:ind w:firstLine="720"/>
-        <w:rPr>
-          <w:rFonts w:ascii="Times New Roman" w:eastAsia="Times New Roman" w:hAnsi="Times New Roman" w:cs="Times New Roman"/>
-          <w:sz w:val="24"/>
-          <w:szCs w:val="24"/>
-          <w:lang w:val="en-US"/>
-        </w:rPr>
-      </w:pPr>
-      <w:r>
-        <w:rPr>
-          <w:rFonts w:eastAsia="Times New Roman"/>
-          <w:color w:val="000000"/>
-          <w:lang w:val="en-US"/>
-        </w:rPr>
-        <w:t>Fire</w:t>
-      </w:r>
-    </w:p>
-    <w:p>
-      <w:pPr>
-        <w:spacing w:line="240" w:lineRule="auto"/>
-        <w:ind w:firstLine="720"/>
-        <w:rPr>
-          <w:rFonts w:ascii="Times New Roman" w:eastAsia="Times New Roman" w:hAnsi="Times New Roman" w:cs="Times New Roman"/>
-          <w:sz w:val="24"/>
-          <w:szCs w:val="24"/>
-          <w:lang w:val="en-US"/>
-        </w:rPr>
-      </w:pPr>
-      <w:r>
-        <w:rPr>
-          <w:rFonts w:eastAsia="Times New Roman"/>
-          <w:color w:val="000000"/>
-          <w:lang w:val="en-US"/>
-        </w:rPr>
-        <w:t>Running legs</w:t>
-      </w:r>
-    </w:p>
-    <w:p>
-      <w:pPr>
-        <w:spacing w:line="240" w:lineRule="auto"/>
-        <w:ind w:firstLine="720"/>
-        <w:rPr>
-          <w:rFonts w:ascii="Times New Roman" w:eastAsia="Times New Roman" w:hAnsi="Times New Roman" w:cs="Times New Roman"/>
-          <w:sz w:val="24"/>
-          <w:szCs w:val="24"/>
-          <w:lang w:val="en-US"/>
-        </w:rPr>
-      </w:pPr>
-      <w:r>
-        <w:rPr>
-          <w:rFonts w:eastAsia="Times New Roman"/>
-          <w:color w:val="000000"/>
-          <w:lang w:val="en-US"/>
-        </w:rPr>
-        <w:t>Newspaper article (blurry when you approach it, no readable text)</w:t>
-      </w:r>
-    </w:p>
-    <w:p>
-      <w:pPr>
-        <w:spacing w:line="240" w:lineRule="auto"/>
-        <w:rPr>
-          <w:rFonts w:ascii="Times New Roman" w:eastAsia="Times New Roman" w:hAnsi="Times New Roman" w:cs="Times New Roman"/>
-          <w:sz w:val="24"/>
-          <w:szCs w:val="24"/>
-          <w:lang w:val="en-US"/>
-        </w:rPr>
-      </w:pPr>
-      <w:r>
-        <w:rPr>
-          <w:rFonts w:eastAsia="Times New Roman"/>
-          <w:b/>
-          <w:bCs/>
-          <w:color w:val="000000"/>
-          <w:lang w:val="en-US"/>
-        </w:rPr>
-        <w:t>Torso</w:t>
-      </w:r>
-    </w:p>
-    <w:p>
-      <w:pPr>
-        <w:spacing w:line="240" w:lineRule="auto"/>
-        <w:ind w:firstLine="720"/>
-        <w:rPr>
-          <w:rFonts w:ascii="Times New Roman" w:eastAsia="Times New Roman" w:hAnsi="Times New Roman" w:cs="Times New Roman"/>
-          <w:sz w:val="24"/>
-          <w:szCs w:val="24"/>
-          <w:lang w:val="en-US"/>
-        </w:rPr>
-      </w:pPr>
-      <w:r>
-        <w:rPr>
-          <w:rFonts w:eastAsia="Times New Roman"/>
-          <w:color w:val="000000"/>
-          <w:lang w:val="en-US"/>
-        </w:rPr>
-        <w:t>Startup office</w:t>
-      </w:r>
-    </w:p>
-    <w:p>
-      <w:pPr>
-        <w:spacing w:line="240" w:lineRule="auto"/>
-        <w:ind w:firstLine="720"/>
-        <w:rPr>
-          <w:rFonts w:ascii="Times New Roman" w:eastAsia="Times New Roman" w:hAnsi="Times New Roman" w:cs="Times New Roman"/>
-          <w:sz w:val="24"/>
-          <w:szCs w:val="24"/>
-          <w:lang w:val="en-US"/>
-        </w:rPr>
-      </w:pPr>
-      <w:r>
-        <w:rPr>
-          <w:rFonts w:eastAsia="Times New Roman"/>
-          <w:color w:val="000000"/>
-          <w:lang w:val="en-US"/>
-        </w:rPr>
-        <w:t>Awards</w:t>
-      </w:r>
-    </w:p>
-    <w:p>
-      <w:pPr>
-        <w:spacing w:line="240" w:lineRule="auto"/>
-        <w:ind w:firstLine="720"/>
-        <w:rPr>
-          <w:rFonts w:ascii="Times New Roman" w:eastAsia="Times New Roman" w:hAnsi="Times New Roman" w:cs="Times New Roman"/>
-          <w:sz w:val="24"/>
-          <w:szCs w:val="24"/>
-          <w:lang w:val="en-US"/>
-        </w:rPr>
-      </w:pPr>
-      <w:r>
-        <w:rPr>
-          <w:rFonts w:eastAsia="Times New Roman"/>
-          <w:color w:val="000000"/>
-          <w:lang w:val="en-US"/>
-        </w:rPr>
-        <w:t>Promotion</w:t>
-      </w:r>
-    </w:p>
-    <w:p>
-      <w:pPr>
-        <w:spacing w:line="240" w:lineRule="auto"/>
-        <w:ind w:firstLine="720"/>
-        <w:rPr>
-          <w:rFonts w:ascii="Times New Roman" w:eastAsia="Times New Roman" w:hAnsi="Times New Roman" w:cs="Times New Roman"/>
-          <w:sz w:val="24"/>
-          <w:szCs w:val="24"/>
-          <w:lang w:val="en-US"/>
-        </w:rPr>
-      </w:pPr>
-      <w:r>
-        <w:rPr>
-          <w:rFonts w:eastAsia="Times New Roman"/>
-          <w:color w:val="000000"/>
-          <w:lang w:val="en-US"/>
-        </w:rPr>
-        <w:t>Suits</w:t>
-      </w:r>
-    </w:p>
-    <w:p>
-      <w:pPr>
-        <w:spacing w:line="240" w:lineRule="auto"/>
-        <w:ind w:firstLine="720"/>
-        <w:rPr>
-          <w:rFonts w:ascii="Times New Roman" w:eastAsia="Times New Roman" w:hAnsi="Times New Roman" w:cs="Times New Roman"/>
-          <w:sz w:val="24"/>
-          <w:szCs w:val="24"/>
-          <w:lang w:val="en-US"/>
-        </w:rPr>
-      </w:pPr>
-      <w:r>
-        <w:rPr>
-          <w:rFonts w:eastAsia="Times New Roman"/>
-          <w:color w:val="000000"/>
-          <w:lang w:val="en-US"/>
-        </w:rPr>
-        <w:t>Final office</w:t>
-      </w:r>
-    </w:p>
-    <w:p>
-      <w:pPr>
-        <w:spacing w:line="240" w:lineRule="auto"/>
-        <w:ind w:firstLine="720"/>
-        <w:rPr>
-          <w:rFonts w:ascii="Times New Roman" w:eastAsia="Times New Roman" w:hAnsi="Times New Roman" w:cs="Times New Roman"/>
-          <w:sz w:val="24"/>
-          <w:szCs w:val="24"/>
-          <w:lang w:val="en-US"/>
-        </w:rPr>
-      </w:pPr>
-      <w:r>
-        <w:rPr>
-          <w:rFonts w:eastAsia="Times New Roman"/>
-          <w:color w:val="000000"/>
-          <w:lang w:val="en-US"/>
-        </w:rPr>
-        <w:t>Football (2 frame decay animation)</w:t>
-      </w:r>
-    </w:p>
-    <w:p>
-      <w:pPr>
-        <w:spacing w:line="240" w:lineRule="auto"/>
-        <w:ind w:firstLine="720"/>
-        <w:rPr>
-          <w:rFonts w:ascii="Times New Roman" w:eastAsia="Times New Roman" w:hAnsi="Times New Roman" w:cs="Times New Roman"/>
-          <w:sz w:val="24"/>
-          <w:szCs w:val="24"/>
-          <w:lang w:val="en-US"/>
-        </w:rPr>
-      </w:pPr>
-      <w:r>
-        <w:rPr>
-          <w:rFonts w:eastAsia="Times New Roman"/>
-          <w:color w:val="000000"/>
-          <w:lang w:val="en-US"/>
-        </w:rPr>
-        <w:t>Note (2 frame decay animation)</w:t>
-      </w:r>
-    </w:p>
-    <w:p>
-      <w:pPr>
-        <w:spacing w:line="240" w:lineRule="auto"/>
-        <w:ind w:firstLine="720"/>
-        <w:rPr>
-          <w:rFonts w:ascii="Times New Roman" w:eastAsia="Times New Roman" w:hAnsi="Times New Roman" w:cs="Times New Roman"/>
-          <w:sz w:val="24"/>
-          <w:szCs w:val="24"/>
-          <w:lang w:val="en-US"/>
-        </w:rPr>
-      </w:pPr>
-      <w:r>
-        <w:rPr>
-          <w:rFonts w:eastAsia="Times New Roman"/>
-          <w:color w:val="000000"/>
-          <w:lang w:val="en-US"/>
-        </w:rPr>
-        <w:t>Color palette (2 frame decay animation)</w:t>
-      </w:r>
-    </w:p>
-    <w:p>
-      <w:pPr>
-        <w:spacing w:line="240" w:lineRule="auto"/>
-        <w:rPr>
-          <w:rFonts w:ascii="Times New Roman" w:eastAsia="Times New Roman" w:hAnsi="Times New Roman" w:cs="Times New Roman"/>
-          <w:sz w:val="24"/>
-          <w:szCs w:val="24"/>
-          <w:lang w:val="en-US"/>
-        </w:rPr>
-      </w:pPr>
-      <w:r>
-        <w:rPr>
-          <w:rFonts w:eastAsia="Times New Roman"/>
-          <w:b/>
-          <w:bCs/>
-          <w:color w:val="000000"/>
-          <w:lang w:val="en-US"/>
-        </w:rPr>
-        <w:t>Arms</w:t>
-      </w:r>
-    </w:p>
-    <w:p>
-      <w:pPr>
-        <w:spacing w:line="240" w:lineRule="auto"/>
-        <w:ind w:firstLine="720"/>
-        <w:rPr>
-          <w:rFonts w:ascii="Times New Roman" w:eastAsia="Times New Roman" w:hAnsi="Times New Roman" w:cs="Times New Roman"/>
-          <w:sz w:val="24"/>
-          <w:szCs w:val="24"/>
-          <w:lang w:val="en-US"/>
-        </w:rPr>
-      </w:pPr>
-      <w:r>
-        <w:rPr>
-          <w:rFonts w:eastAsia="Times New Roman"/>
-          <w:color w:val="000000"/>
-          <w:lang w:val="en-US"/>
-        </w:rPr>
-        <w:t>Party hat</w:t>
-      </w:r>
-    </w:p>
-    <w:p>
-      <w:pPr>
-        <w:spacing w:line="240" w:lineRule="auto"/>
-        <w:ind w:firstLine="720"/>
-        <w:rPr>
-          <w:rFonts w:ascii="Times New Roman" w:eastAsia="Times New Roman" w:hAnsi="Times New Roman" w:cs="Times New Roman"/>
-          <w:sz w:val="24"/>
-          <w:szCs w:val="24"/>
-          <w:lang w:val="en-US"/>
-        </w:rPr>
-      </w:pPr>
-      <w:r>
-        <w:rPr>
-          <w:rFonts w:eastAsia="Times New Roman"/>
-          <w:color w:val="000000"/>
-          <w:lang w:val="en-US"/>
-        </w:rPr>
-        <w:t>Silhouettes of different people</w:t>
-      </w:r>
-    </w:p>
-    <w:p>
-      <w:pPr>
-        <w:spacing w:line="240" w:lineRule="auto"/>
-        <w:ind w:firstLine="720"/>
-        <w:rPr>
-          <w:rFonts w:ascii="Times New Roman" w:eastAsia="Times New Roman" w:hAnsi="Times New Roman" w:cs="Times New Roman"/>
-          <w:sz w:val="24"/>
-          <w:szCs w:val="24"/>
-          <w:lang w:val="en-US"/>
-        </w:rPr>
-      </w:pPr>
-      <w:r>
-        <w:rPr>
-          <w:rFonts w:eastAsia="Times New Roman"/>
-          <w:color w:val="000000"/>
-          <w:lang w:val="en-US"/>
-        </w:rPr>
-        <w:t>Huge gift (2 frame with unwrapping)</w:t>
-      </w:r>
-    </w:p>
-    <w:p>
-      <w:pPr>
-        <w:spacing w:line="240" w:lineRule="auto"/>
-        <w:ind w:firstLine="720"/>
-        <w:rPr>
-          <w:rFonts w:eastAsia="Times New Roman"/>
-          <w:color w:val="000000"/>
-          <w:lang w:val="en-US"/>
-        </w:rPr>
-      </w:pPr>
-      <w:r>
-        <w:rPr>
-          <w:rFonts w:eastAsia="Times New Roman"/>
-          <w:color w:val="000000"/>
-          <w:lang w:val="en-US"/>
-        </w:rPr>
-        <w:t>Statue and MC (shocked expression)</w:t>
-      </w:r>
-    </w:p>
-    <w:p>
-      <w:pPr>
-        <w:spacing w:line="240" w:lineRule="auto"/>
-        <w:ind w:firstLine="720"/>
-        <w:rPr>
-          <w:rFonts w:eastAsia="Times New Roman"/>
-          <w:color w:val="000000"/>
-          <w:lang w:val="en-US"/>
-        </w:rPr>
-      </w:pPr>
-      <w:r>
-        <w:rPr>
-          <w:rFonts w:eastAsia="Times New Roman"/>
-          <w:color w:val="000000"/>
-          <w:lang w:val="en-US"/>
-        </w:rPr>
-        <w:t>Pushing</w:t>
-      </w:r>
-    </w:p>
-    <w:p>
-      <w:pPr>
-        <w:spacing w:line="240" w:lineRule="auto"/>
-        <w:ind w:firstLine="720"/>
-        <w:rPr>
-          <w:rFonts w:eastAsia="Times New Roman"/>
-          <w:color w:val="000000"/>
-          <w:lang w:val="en-US"/>
-        </w:rPr>
-      </w:pPr>
-      <w:r>
-        <w:rPr>
-          <w:rFonts w:eastAsia="Times New Roman"/>
-          <w:color w:val="000000"/>
-          <w:lang w:val="en-US"/>
-        </w:rPr>
-        <w:t>Destroyed statue</w:t>
-      </w:r>
-    </w:p>
-    <w:p>
-      <w:pPr>
-        <w:spacing w:line="240" w:lineRule="auto"/>
-        <w:ind w:firstLine="720"/>
-        <w:rPr>
-          <w:rFonts w:ascii="Times New Roman" w:eastAsia="Times New Roman" w:hAnsi="Times New Roman" w:cs="Times New Roman"/>
-          <w:sz w:val="24"/>
-          <w:szCs w:val="24"/>
-          <w:lang w:val="en-US"/>
-        </w:rPr>
-      </w:pPr>
-      <w:r>
-        <w:rPr>
-          <w:rFonts w:eastAsia="Times New Roman"/>
-          <w:color w:val="000000"/>
-          <w:lang w:val="en-US"/>
-        </w:rPr>
-        <w:t>Silhouettes leaving</w:t>
-      </w:r>
-    </w:p>
-    <w:p>
-      <w:pPr>
-        <w:rPr>
-          <w:rFonts w:asciiTheme="minorHAnsi" w:eastAsiaTheme="minorHAnsi" w:hAnsiTheme="minorHAnsi" w:cstheme="minorBidi"/>
-        </w:rPr>
-      </w:pPr>
-      <w:r>
-        <w:rPr>
-          <w:rFonts w:asciiTheme="minorHAnsi" w:eastAsiaTheme="minorHAnsi" w:hAnsiTheme="minorHAnsi" w:cstheme="minorBidi"/>
-        </w:rPr>
-        <w:tab/>
-      </w:r>
-    </w:p>
-    <w:p/>
+        <w:t xml:space="preserve">MC </w:t>
+      </w:r>
+      <w:r>
+        <w:rPr>
+          <w:lang w:val="en-US"/>
+        </w:rPr>
+        <w:t>visited a friend sculptor</w:t>
+      </w:r>
+    </w:p>
+    <w:p>
+      <w:pPr>
+        <w:rPr>
+          <w:lang w:val="en-US"/>
+        </w:rPr>
+      </w:pPr>
+      <w:r>
+        <w:rPr>
+          <w:lang w:val="en-US"/>
+        </w:rPr>
+        <w:tab/>
+      </w:r>
+      <w:r>
+        <w:rPr>
+          <w:lang w:val="en-US"/>
+        </w:rPr>
+        <w:tab/>
+      </w:r>
+      <w:r>
+        <w:rPr>
+          <w:lang w:val="en-US"/>
+        </w:rPr>
+        <w:t>Sculptor worked on a statue of MC</w:t>
+      </w:r>
+    </w:p>
+    <w:p>
+      <w:pPr>
+        <w:rPr>
+          <w:lang w:val="en-US"/>
+        </w:rPr>
+      </w:pPr>
+      <w:r>
+        <w:rPr>
+          <w:lang w:val="en-US"/>
+        </w:rPr>
+        <w:tab/>
+      </w:r>
+      <w:r>
+        <w:rPr>
+          <w:lang w:val="en-US"/>
+        </w:rPr>
+        <w:tab/>
+        <w:t xml:space="preserve">MC </w:t>
+      </w:r>
+      <w:r>
+        <w:rPr>
+          <w:lang w:val="en-US"/>
+        </w:rPr>
+        <w:t>finds the covered up statue and unveils it</w:t>
+      </w:r>
+    </w:p>
+    <w:p>
+      <w:pPr>
+        <w:rPr>
+          <w:lang w:val="en-US"/>
+        </w:rPr>
+      </w:pPr>
+      <w:r>
+        <w:rPr>
+          <w:lang w:val="en-US"/>
+        </w:rPr>
+        <w:tab/>
+      </w:r>
+      <w:r>
+        <w:rPr>
+          <w:lang w:val="en-US"/>
+        </w:rPr>
+        <w:tab/>
+      </w:r>
+      <w:r>
+        <w:rPr>
+          <w:lang w:val="en-US"/>
+        </w:rPr>
+        <w:t>MC can’t face a portrayal of himself, pushed the statue onto the ground</w:t>
+      </w:r>
+    </w:p>
+    <w:p>
+      <w:pPr>
+        <w:rPr>
+          <w:lang w:val="en-US"/>
+        </w:rPr>
+      </w:pPr>
+      <w:r>
+        <w:rPr>
+          <w:lang w:val="en-US"/>
+        </w:rPr>
+        <w:tab/>
+      </w:r>
+      <w:r>
+        <w:rPr>
+          <w:lang w:val="en-US"/>
+        </w:rPr>
+        <w:tab/>
+        <w:t>The statue is destroyed and the fragments lay on the ground</w:t>
+      </w:r>
+      <w:bookmarkStart w:id="0" w:name="_GoBack"/>
+      <w:bookmarkEnd w:id="0"/>
+    </w:p>
+    <w:p>
+      <w:pPr>
+        <w:rPr>
+          <w:lang w:val="en-US"/>
+        </w:rPr>
+      </w:pPr>
+      <w:r>
+        <w:rPr>
+          <w:lang w:val="en-US"/>
+        </w:rPr>
+        <w:tab/>
+      </w:r>
+      <w:r>
+        <w:rPr>
+          <w:lang w:val="en-US"/>
+        </w:rPr>
+        <w:tab/>
+      </w:r>
+      <w:r>
+        <w:rPr>
+          <w:lang w:val="en-US"/>
+        </w:rPr>
+        <w:tab/>
+      </w:r>
+      <w:r>
+        <w:rPr>
+          <w:lang w:val="en-US"/>
+        </w:rPr>
+        <w:tab/>
+      </w:r>
+      <w:r>
+        <w:rPr>
+          <w:lang w:val="en-US"/>
+        </w:rPr>
+        <w:tab/>
+      </w:r>
+    </w:p>
     <w:sectPr>
       <w:pgSz w:w="11909" w:h="16834"/>
       <w:pgMar w:top="1440" w:right="1440" w:bottom="1440" w:left="1440" w:header="720" w:footer="720" w:gutter="0"/>

</xml_diff>

<commit_message>
Updated old sections of the GDD and added new ones like "Mode of Storytelling" and "Saving and Loading", updated the story doc, moved documentation assets into their own folder
</commit_message>
<xml_diff>
--- a/Design/Detailed Story Concept.docx
+++ b/Design/Detailed Story Concept.docx
@@ -570,7 +570,19 @@
         <w:rPr>
           <w:lang w:val="en-US"/>
         </w:rPr>
-        <w:t>Sculptor worked on a statue of MC</w:t>
+        <w:t>Sculptor</w:t>
+      </w:r>
+      <w:r>
+        <w:rPr>
+          <w:lang w:val="en-US"/>
+        </w:rPr>
+        <w:t xml:space="preserve"> secretly</w:t>
+      </w:r>
+      <w:r>
+        <w:rPr>
+          <w:lang w:val="en-US"/>
+        </w:rPr>
+        <w:t xml:space="preserve"> worked on a statue of MC</w:t>
       </w:r>
     </w:p>
     <w:p>
@@ -621,67 +633,85 @@
         <w:rPr>
           <w:lang w:val="en-US"/>
         </w:rPr>
-        <w:t>MC can’t face a portrayal of himself, pushed the statue onto the ground</w:t>
-      </w:r>
-    </w:p>
-    <w:p>
-      <w:pPr>
-        <w:rPr>
-          <w:lang w:val="en-US"/>
-        </w:rPr>
-      </w:pPr>
-      <w:r>
-        <w:rPr>
-          <w:lang w:val="en-US"/>
-        </w:rPr>
-        <w:tab/>
-      </w:r>
-      <w:r>
-        <w:rPr>
-          <w:lang w:val="en-US"/>
-        </w:rPr>
-        <w:tab/>
-        <w:t>The statue is destroyed and the fragments lay on the ground</w:t>
+        <w:t xml:space="preserve">MC can’t face a portrayal of himself, pushed the statue onto the </w:t>
+      </w:r>
+      <w:r>
+        <w:rPr>
+          <w:lang w:val="en-US"/>
+        </w:rPr>
+        <w:t>floor</w:t>
+      </w:r>
+    </w:p>
+    <w:p>
+      <w:pPr>
+        <w:rPr>
+          <w:lang w:val="en-US"/>
+        </w:rPr>
+      </w:pPr>
+      <w:r>
+        <w:rPr>
+          <w:lang w:val="en-US"/>
+        </w:rPr>
+        <w:tab/>
+      </w:r>
+      <w:r>
+        <w:rPr>
+          <w:lang w:val="en-US"/>
+        </w:rPr>
+        <w:tab/>
+        <w:t>The statue is destroyed</w:t>
+      </w:r>
+      <w:r>
+        <w:rPr>
+          <w:lang w:val="en-US"/>
+        </w:rPr>
+        <w:t>, shattered into dozens of f</w:t>
+      </w:r>
+      <w:r>
+        <w:rPr>
+          <w:lang w:val="en-US"/>
+        </w:rPr>
+        <w:t>ragments</w:t>
+      </w:r>
+    </w:p>
+    <w:p>
+      <w:pPr>
+        <w:rPr>
+          <w:lang w:val="en-US"/>
+        </w:rPr>
+      </w:pPr>
+      <w:r>
+        <w:rPr>
+          <w:lang w:val="en-US"/>
+        </w:rPr>
+        <w:tab/>
+      </w:r>
+      <w:r>
+        <w:rPr>
+          <w:lang w:val="en-US"/>
+        </w:rPr>
+        <w:tab/>
+      </w:r>
+      <w:r>
+        <w:rPr>
+          <w:lang w:val="en-US"/>
+        </w:rPr>
+        <w:tab/>
+      </w:r>
+      <w:r>
+        <w:rPr>
+          <w:lang w:val="en-US"/>
+        </w:rPr>
+        <w:tab/>
+      </w:r>
+      <w:r>
+        <w:rPr>
+          <w:lang w:val="en-US"/>
+        </w:rPr>
+        <w:tab/>
       </w:r>
       <w:bookmarkStart w:id="0" w:name="_GoBack"/>
       <w:bookmarkEnd w:id="0"/>
-    </w:p>
-    <w:p>
-      <w:pPr>
-        <w:rPr>
-          <w:lang w:val="en-US"/>
-        </w:rPr>
-      </w:pPr>
-      <w:r>
-        <w:rPr>
-          <w:lang w:val="en-US"/>
-        </w:rPr>
-        <w:tab/>
-      </w:r>
-      <w:r>
-        <w:rPr>
-          <w:lang w:val="en-US"/>
-        </w:rPr>
-        <w:tab/>
-      </w:r>
-      <w:r>
-        <w:rPr>
-          <w:lang w:val="en-US"/>
-        </w:rPr>
-        <w:tab/>
-      </w:r>
-      <w:r>
-        <w:rPr>
-          <w:lang w:val="en-US"/>
-        </w:rPr>
-        <w:tab/>
-      </w:r>
-      <w:r>
-        <w:rPr>
-          <w:lang w:val="en-US"/>
-        </w:rPr>
-        <w:tab/>
-      </w:r>
     </w:p>
     <w:sectPr>
       <w:pgSz w:w="11909" w:h="16834"/>

</xml_diff>